<commit_message>
Documentacion ST 20/08/2020 13:34
</commit_message>
<xml_diff>
--- a/DOCUMENTACION/I. PLANIFICACION DEL PROYECTO/1.- PROPUESTA DE SOFTWARE.docx
+++ b/DOCUMENTACION/I. PLANIFICACION DEL PROYECTO/1.- PROPUESTA DE SOFTWARE.docx
@@ -5,7 +5,9 @@
     <w:p>
       <w:pPr>
         <w:pStyle w:val="2"/>
-      </w:pPr>
+        <w:jc w:val="both"/>
+      </w:pPr>
+      <w:bookmarkStart w:id="0" w:name="_GoBack"/>
       <w:r>
         <w:t>PROPUESTA DEL SOFTWARE</w:t>
       </w:r>
@@ -13,6 +15,7 @@
     <w:p>
       <w:pPr>
         <w:pStyle w:val="4"/>
+        <w:jc w:val="both"/>
       </w:pPr>
       <w:r>
         <w:t>Ámbito del software</w:t>
@@ -25,6 +28,7 @@
           <w:ilvl w:val="0"/>
           <w:numId w:val="0"/>
         </w:numPr>
+        <w:jc w:val="both"/>
         <w:rPr>
           <w:b w:val="0"/>
           <w:lang w:val="es-DO"/>
@@ -45,6 +49,7 @@
           <w:ilvl w:val="0"/>
           <w:numId w:val="0"/>
         </w:numPr>
+        <w:jc w:val="both"/>
         <w:rPr>
           <w:b w:val="0"/>
           <w:lang w:val="es-DO"/>
@@ -65,6 +70,7 @@
           <w:ilvl w:val="0"/>
           <w:numId w:val="0"/>
         </w:numPr>
+        <w:jc w:val="both"/>
         <w:rPr>
           <w:bCs/>
           <w:lang w:val="es-DO"/>
@@ -85,6 +91,7 @@
           <w:ilvl w:val="0"/>
           <w:numId w:val="2"/>
         </w:numPr>
+        <w:jc w:val="both"/>
         <w:rPr>
           <w:lang w:val="es-DO"/>
         </w:rPr>
@@ -103,6 +110,7 @@
           <w:ilvl w:val="0"/>
           <w:numId w:val="2"/>
         </w:numPr>
+        <w:jc w:val="both"/>
         <w:rPr>
           <w:lang w:val="es-DO"/>
         </w:rPr>
@@ -121,6 +129,7 @@
           <w:ilvl w:val="0"/>
           <w:numId w:val="2"/>
         </w:numPr>
+        <w:jc w:val="both"/>
         <w:rPr>
           <w:lang w:val="es-DO"/>
         </w:rPr>
@@ -139,6 +148,7 @@
           <w:ilvl w:val="0"/>
           <w:numId w:val="2"/>
         </w:numPr>
+        <w:jc w:val="both"/>
         <w:rPr>
           <w:lang w:val="es-DO"/>
         </w:rPr>
@@ -157,6 +167,7 @@
           <w:ilvl w:val="0"/>
           <w:numId w:val="2"/>
         </w:numPr>
+        <w:jc w:val="both"/>
         <w:rPr>
           <w:lang w:val="es-DO"/>
         </w:rPr>
@@ -175,6 +186,7 @@
           <w:ilvl w:val="0"/>
           <w:numId w:val="2"/>
         </w:numPr>
+        <w:jc w:val="both"/>
         <w:rPr>
           <w:lang w:val="es-DO"/>
         </w:rPr>
@@ -193,6 +205,7 @@
           <w:ilvl w:val="0"/>
           <w:numId w:val="2"/>
         </w:numPr>
+        <w:jc w:val="both"/>
         <w:rPr>
           <w:lang w:val="es-DO"/>
         </w:rPr>
@@ -211,6 +224,7 @@
           <w:ilvl w:val="0"/>
           <w:numId w:val="2"/>
         </w:numPr>
+        <w:jc w:val="both"/>
         <w:rPr>
           <w:lang w:val="es-DO"/>
         </w:rPr>
@@ -229,6 +243,7 @@
           <w:ilvl w:val="0"/>
           <w:numId w:val="2"/>
         </w:numPr>
+        <w:jc w:val="both"/>
         <w:rPr>
           <w:lang w:val="es-DO"/>
         </w:rPr>
@@ -247,6 +262,7 @@
           <w:ilvl w:val="0"/>
           <w:numId w:val="2"/>
         </w:numPr>
+        <w:jc w:val="both"/>
         <w:rPr>
           <w:lang w:val="es-DO"/>
         </w:rPr>
@@ -265,6 +281,7 @@
           <w:ilvl w:val="0"/>
           <w:numId w:val="2"/>
         </w:numPr>
+        <w:jc w:val="both"/>
         <w:rPr>
           <w:lang w:val="es-DO"/>
         </w:rPr>
@@ -280,6 +297,7 @@
       <w:pPr>
         <w:pStyle w:val="3"/>
         <w:ind w:left="360"/>
+        <w:jc w:val="both"/>
         <w:rPr>
           <w:lang w:val="es-DO"/>
         </w:rPr>
@@ -289,6 +307,7 @@
       <w:pPr>
         <w:pStyle w:val="3"/>
         <w:ind w:left="360"/>
+        <w:jc w:val="both"/>
         <w:rPr>
           <w:lang w:val="es-DO"/>
         </w:rPr>
@@ -298,6 +317,7 @@
       <w:pPr>
         <w:pStyle w:val="3"/>
         <w:ind w:left="360"/>
+        <w:jc w:val="both"/>
         <w:rPr>
           <w:lang w:val="es-DO"/>
         </w:rPr>
@@ -306,6 +326,7 @@
     <w:p>
       <w:pPr>
         <w:pStyle w:val="4"/>
+        <w:jc w:val="both"/>
         <w:rPr>
           <w:lang w:val="es-DO"/>
         </w:rPr>
@@ -324,6 +345,7 @@
           <w:ilvl w:val="0"/>
           <w:numId w:val="2"/>
         </w:numPr>
+        <w:jc w:val="both"/>
         <w:rPr>
           <w:lang w:val="es-DO"/>
         </w:rPr>
@@ -342,6 +364,7 @@
           <w:ilvl w:val="0"/>
           <w:numId w:val="2"/>
         </w:numPr>
+        <w:jc w:val="both"/>
         <w:rPr>
           <w:lang w:val="es-DO"/>
         </w:rPr>
@@ -360,6 +383,7 @@
           <w:ilvl w:val="0"/>
           <w:numId w:val="2"/>
         </w:numPr>
+        <w:jc w:val="both"/>
         <w:rPr>
           <w:lang w:val="es-DO"/>
         </w:rPr>
@@ -378,6 +402,7 @@
           <w:ilvl w:val="0"/>
           <w:numId w:val="2"/>
         </w:numPr>
+        <w:jc w:val="both"/>
         <w:rPr>
           <w:lang w:val="es-DO"/>
         </w:rPr>
@@ -396,6 +421,7 @@
           <w:ilvl w:val="0"/>
           <w:numId w:val="2"/>
         </w:numPr>
+        <w:jc w:val="both"/>
         <w:rPr>
           <w:lang w:val="es-DO"/>
         </w:rPr>
@@ -410,6 +436,7 @@
     <w:p>
       <w:pPr>
         <w:pStyle w:val="4"/>
+        <w:jc w:val="both"/>
         <w:rPr>
           <w:lang w:val="es-DO"/>
         </w:rPr>
@@ -423,6 +450,7 @@
     </w:p>
     <w:p>
       <w:pPr>
+        <w:jc w:val="both"/>
         <w:rPr>
           <w:lang w:val="es-DO"/>
         </w:rPr>
@@ -440,8 +468,6 @@
         </w:rPr>
         <w:t>Incremental</w:t>
       </w:r>
-      <w:bookmarkStart w:id="0" w:name="_GoBack"/>
-      <w:bookmarkEnd w:id="0"/>
       <w:r>
         <w:rPr>
           <w:lang w:val="es-DO"/>
@@ -452,6 +478,7 @@
     <w:p>
       <w:pPr>
         <w:pStyle w:val="4"/>
+        <w:jc w:val="both"/>
         <w:rPr>
           <w:lang w:val="es-DO"/>
         </w:rPr>
@@ -465,6 +492,7 @@
     </w:p>
     <w:p>
       <w:pPr>
+        <w:jc w:val="both"/>
         <w:rPr>
           <w:rFonts w:hint="default"/>
           <w:lang w:val="en-US"/>
@@ -486,6 +514,7 @@
     </w:p>
     <w:p>
       <w:pPr>
+        <w:jc w:val="both"/>
         <w:rPr>
           <w:b/>
           <w:bCs/>
@@ -493,9 +522,10 @@
         </w:rPr>
       </w:pPr>
     </w:p>
+    <w:bookmarkEnd w:id="0"/>
     <w:sectPr>
-      <w:pgSz w:w="12240" w:h="15840"/>
-      <w:pgMar w:top="1440" w:right="1440" w:bottom="1440" w:left="1440" w:header="720" w:footer="720" w:gutter="0"/>
+      <w:pgSz w:w="11850" w:h="16783"/>
+      <w:pgMar w:top="1440" w:right="1800" w:bottom="1440" w:left="1800" w:header="720" w:footer="720" w:gutter="0"/>
       <w:cols w:space="720" w:num="1"/>
       <w:docGrid w:linePitch="360" w:charSpace="0"/>
     </w:sectPr>

</xml_diff>